<commit_message>
2024 episodio 2 - estación 1
</commit_message>
<xml_diff>
--- a/Episodio 3/Estación 2/Ep 3 - 1 Estación 2.docx
+++ b/Episodio 3/Estación 2/Ep 3 - 1 Estación 2.docx
@@ -2656,6 +2656,9 @@
       <w:pPr>
         <w:jc w:val="both"/>
         <w:rPr>
+          <w:rFonts w:cstheme="minorHAnsi"/>
+          <w:b/>
+          <w:i/>
           <w:sz w:val="28"/>
           <w:szCs w:val="28"/>
           <w:lang w:val="es-ES"/>
@@ -2664,102 +2667,34 @@
       <w:r>
         <w:rPr>
           <w:rFonts w:ascii="Cambria Math" w:hAnsi="Cambria Math" w:cs="Cambria Math"/>
-          <w:sz w:val="28"/>
-          <w:szCs w:val="28"/>
-        </w:rPr>
-        <w:t>𝐼</w:t>
-      </w:r>
-      <w:r>
-        <w:rPr>
-          <w:sz w:val="28"/>
-          <w:szCs w:val="28"/>
-          <w:lang w:val="es-ES"/>
-        </w:rPr>
-        <w:t xml:space="preserve"> = </w:t>
-      </w:r>
-      <w:r>
-        <w:rPr>
-          <w:rFonts w:ascii="Cambria Math" w:hAnsi="Cambria Math" w:cs="Cambria Math"/>
-          <w:sz w:val="28"/>
-          <w:szCs w:val="28"/>
-        </w:rPr>
-        <w:t>𝑉</w:t>
-      </w:r>
-      <w:r>
-        <w:rPr>
-          <w:sz w:val="28"/>
-          <w:szCs w:val="28"/>
-          <w:lang w:val="es-ES"/>
-        </w:rPr>
-        <w:t xml:space="preserve"> y</w:t>
-      </w:r>
-    </w:p>
-    <w:p>
-      <w:pPr>
-        <w:jc w:val="both"/>
-        <w:rPr>
-          <w:sz w:val="28"/>
-          <w:szCs w:val="28"/>
-          <w:lang w:val="es-ES"/>
-        </w:rPr>
-      </w:pPr>
-      <w:r>
-        <w:rPr>
-          <w:rFonts w:ascii="Cambria Math" w:hAnsi="Cambria Math" w:cs="Cambria Math"/>
-          <w:sz w:val="28"/>
-          <w:szCs w:val="28"/>
-        </w:rPr>
-        <w:t>𝑅</w:t>
-      </w:r>
-      <w:r>
-        <w:rPr>
-          <w:sz w:val="28"/>
-          <w:szCs w:val="28"/>
-          <w:lang w:val="es-ES"/>
-        </w:rPr>
-        <w:t xml:space="preserve"> </w:t>
-      </w:r>
-      <w:r>
-        <w:rPr>
-          <w:rFonts w:ascii="Cambria Math" w:hAnsi="Cambria Math" w:cs="Cambria Math"/>
-          <w:sz w:val="28"/>
-          <w:szCs w:val="28"/>
-        </w:rPr>
-        <w:t>𝑅</w:t>
-      </w:r>
-      <w:r>
-        <w:rPr>
-          <w:sz w:val="28"/>
-          <w:szCs w:val="28"/>
-          <w:lang w:val="es-ES"/>
-        </w:rPr>
-        <w:t xml:space="preserve"> = </w:t>
-      </w:r>
-      <w:r>
-        <w:rPr>
-          <w:rFonts w:ascii="Cambria Math" w:hAnsi="Cambria Math" w:cs="Cambria Math"/>
-          <w:sz w:val="28"/>
-          <w:szCs w:val="28"/>
-        </w:rPr>
-        <w:t>𝑉</w:t>
-      </w:r>
-    </w:p>
-    <w:p>
-      <w:pPr>
-        <w:jc w:val="both"/>
-        <w:rPr>
-          <w:sz w:val="28"/>
-          <w:szCs w:val="28"/>
-          <w:lang w:val="es-ES"/>
-        </w:rPr>
-      </w:pPr>
-      <w:r>
-        <w:rPr>
-          <w:rFonts w:ascii="Cambria Math" w:hAnsi="Cambria Math" w:cs="Cambria Math"/>
-          <w:sz w:val="28"/>
-          <w:szCs w:val="28"/>
-        </w:rPr>
-        <w:t>𝐼</w:t>
+          <w:b/>
+          <w:i/>
+          <w:sz w:val="28"/>
+          <w:szCs w:val="28"/>
+        </w:rPr>
+        <w:t xml:space="preserve">I </w:t>
+      </w:r>
+      <w:r>
+        <w:rPr>
+          <w:rFonts w:cstheme="minorHAnsi"/>
+          <w:b/>
+          <w:i/>
+          <w:sz w:val="28"/>
+          <w:szCs w:val="28"/>
+          <w:lang w:val="es-ES"/>
+        </w:rPr>
+        <w:t xml:space="preserve">= </w:t>
+      </w:r>
+      <w:r>
+        <w:rPr>
+          <w:rFonts w:cstheme="minorHAnsi"/>
+          <w:b/>
+          <w:i/>
+          <w:sz w:val="28"/>
+          <w:szCs w:val="28"/>
+          <w:lang w:val="es-ES"/>
+        </w:rPr>
+        <w:t>V / R      y          R = V / I</w:t>
       </w:r>
     </w:p>
     <w:p>
@@ -2826,6 +2761,1485 @@
           <w:lang w:val="es-ES"/>
         </w:rPr>
         <w:t>dispersarán.</w:t>
+      </w:r>
+    </w:p>
+    <w:p>
+      <w:pPr>
+        <w:jc w:val="both"/>
+        <w:rPr>
+          <w:sz w:val="28"/>
+          <w:szCs w:val="28"/>
+          <w:lang w:val="es-ES"/>
+        </w:rPr>
+      </w:pPr>
+      <w:r>
+        <w:rPr>
+          <w:sz w:val="28"/>
+          <w:szCs w:val="28"/>
+          <w:lang w:val="es-ES"/>
+        </w:rPr>
+        <w:t>L</w:t>
+      </w:r>
+      <w:r>
+        <w:rPr>
+          <w:sz w:val="28"/>
+          <w:szCs w:val="28"/>
+          <w:lang w:val="es-ES"/>
+        </w:rPr>
+        <w:t>a corriente eléctrica son dos conceptos fundamentales en la electricidad, y cada uno tiene un significado y una función específica en un circuito eléctrico. Aquí te explico ambos conceptos y sus diferencias:</w:t>
+      </w:r>
+    </w:p>
+    <w:p>
+      <w:pPr>
+        <w:jc w:val="both"/>
+        <w:rPr>
+          <w:sz w:val="28"/>
+          <w:szCs w:val="28"/>
+          <w:lang w:val="es-ES"/>
+        </w:rPr>
+      </w:pPr>
+    </w:p>
+    <w:p>
+      <w:pPr>
+        <w:jc w:val="both"/>
+        <w:rPr>
+          <w:sz w:val="28"/>
+          <w:szCs w:val="28"/>
+          <w:lang w:val="es-ES"/>
+        </w:rPr>
+      </w:pPr>
+      <w:r>
+        <w:rPr>
+          <w:sz w:val="28"/>
+          <w:szCs w:val="28"/>
+          <w:lang w:val="es-ES"/>
+        </w:rPr>
+        <w:t>Tensión eléctrica (V):</w:t>
+      </w:r>
+    </w:p>
+    <w:p>
+      <w:pPr>
+        <w:jc w:val="both"/>
+        <w:rPr>
+          <w:sz w:val="28"/>
+          <w:szCs w:val="28"/>
+          <w:lang w:val="es-ES"/>
+        </w:rPr>
+      </w:pPr>
+    </w:p>
+    <w:p>
+      <w:pPr>
+        <w:jc w:val="both"/>
+        <w:rPr>
+          <w:sz w:val="28"/>
+          <w:szCs w:val="28"/>
+          <w:lang w:val="es-ES"/>
+        </w:rPr>
+      </w:pPr>
+      <w:r>
+        <w:rPr>
+          <w:sz w:val="28"/>
+          <w:szCs w:val="28"/>
+          <w:lang w:val="es-ES"/>
+        </w:rPr>
+        <w:t>También conocida como voltaje, la tensión eléctrica se mide en voltios (V).</w:t>
+      </w:r>
+    </w:p>
+    <w:p>
+      <w:pPr>
+        <w:jc w:val="both"/>
+        <w:rPr>
+          <w:sz w:val="28"/>
+          <w:szCs w:val="28"/>
+          <w:lang w:val="es-ES"/>
+        </w:rPr>
+      </w:pPr>
+      <w:r>
+        <w:rPr>
+          <w:sz w:val="28"/>
+          <w:szCs w:val="28"/>
+          <w:lang w:val="es-ES"/>
+        </w:rPr>
+        <w:t>Representa la diferencia de potencial eléctrico entre dos puntos en un circuito.</w:t>
+      </w:r>
+    </w:p>
+    <w:p>
+      <w:pPr>
+        <w:jc w:val="both"/>
+        <w:rPr>
+          <w:sz w:val="28"/>
+          <w:szCs w:val="28"/>
+          <w:lang w:val="es-ES"/>
+        </w:rPr>
+      </w:pPr>
+      <w:r>
+        <w:rPr>
+          <w:sz w:val="28"/>
+          <w:szCs w:val="28"/>
+          <w:lang w:val="es-ES"/>
+        </w:rPr>
+        <w:t>Es responsable de impulsar el flujo de corriente eléctrica a través de un conductor.</w:t>
+      </w:r>
+    </w:p>
+    <w:p>
+      <w:pPr>
+        <w:jc w:val="both"/>
+        <w:rPr>
+          <w:sz w:val="28"/>
+          <w:szCs w:val="28"/>
+          <w:lang w:val="es-ES"/>
+        </w:rPr>
+      </w:pPr>
+      <w:r>
+        <w:rPr>
+          <w:sz w:val="28"/>
+          <w:szCs w:val="28"/>
+          <w:lang w:val="es-ES"/>
+        </w:rPr>
+        <w:lastRenderedPageBreak/>
+        <w:t>Se puede comparar con la presión en una tubería de agua: a mayor diferencia de presión, mayor será el flujo de agua. De manera similar, a mayor diferencia de tensión, mayor será la corriente eléctrica en un circuito.</w:t>
+      </w:r>
+    </w:p>
+    <w:p>
+      <w:pPr>
+        <w:jc w:val="both"/>
+        <w:rPr>
+          <w:sz w:val="28"/>
+          <w:szCs w:val="28"/>
+          <w:lang w:val="es-ES"/>
+        </w:rPr>
+      </w:pPr>
+      <w:r>
+        <w:rPr>
+          <w:sz w:val="28"/>
+          <w:szCs w:val="28"/>
+          <w:lang w:val="es-ES"/>
+        </w:rPr>
+        <w:t>En una batería, la tensión eléctrica se relaciona con la "fuerza" con la que los electrones son impulsados a través de un circuito.</w:t>
+      </w:r>
+    </w:p>
+    <w:p>
+      <w:pPr>
+        <w:jc w:val="both"/>
+        <w:rPr>
+          <w:sz w:val="28"/>
+          <w:szCs w:val="28"/>
+          <w:lang w:val="es-ES"/>
+        </w:rPr>
+      </w:pPr>
+      <w:r>
+        <w:rPr>
+          <w:sz w:val="28"/>
+          <w:szCs w:val="28"/>
+          <w:lang w:val="es-ES"/>
+        </w:rPr>
+        <w:t>Corriente eléctrica (I):</w:t>
+      </w:r>
+    </w:p>
+    <w:p>
+      <w:pPr>
+        <w:jc w:val="both"/>
+        <w:rPr>
+          <w:sz w:val="28"/>
+          <w:szCs w:val="28"/>
+          <w:lang w:val="es-ES"/>
+        </w:rPr>
+      </w:pPr>
+    </w:p>
+    <w:p>
+      <w:pPr>
+        <w:jc w:val="both"/>
+        <w:rPr>
+          <w:sz w:val="28"/>
+          <w:szCs w:val="28"/>
+          <w:lang w:val="es-ES"/>
+        </w:rPr>
+      </w:pPr>
+      <w:r>
+        <w:rPr>
+          <w:sz w:val="28"/>
+          <w:szCs w:val="28"/>
+          <w:lang w:val="es-ES"/>
+        </w:rPr>
+        <w:t>La corriente eléctrica se mide en amperios (A).</w:t>
+      </w:r>
+    </w:p>
+    <w:p>
+      <w:pPr>
+        <w:jc w:val="both"/>
+        <w:rPr>
+          <w:sz w:val="28"/>
+          <w:szCs w:val="28"/>
+          <w:lang w:val="es-ES"/>
+        </w:rPr>
+      </w:pPr>
+      <w:r>
+        <w:rPr>
+          <w:sz w:val="28"/>
+          <w:szCs w:val="28"/>
+          <w:lang w:val="es-ES"/>
+        </w:rPr>
+        <w:t>Representa el flujo de carga eléctrica, es decir, el movimiento de electrones a través de un conductor.</w:t>
+      </w:r>
+    </w:p>
+    <w:p>
+      <w:pPr>
+        <w:jc w:val="both"/>
+        <w:rPr>
+          <w:sz w:val="28"/>
+          <w:szCs w:val="28"/>
+          <w:lang w:val="es-ES"/>
+        </w:rPr>
+      </w:pPr>
+      <w:r>
+        <w:rPr>
+          <w:sz w:val="28"/>
+          <w:szCs w:val="28"/>
+          <w:lang w:val="es-ES"/>
+        </w:rPr>
+        <w:t>La corriente eléctrica fluye desde un punto de mayor potencial eléctrico (mayor tensión) hacia un punto de menor potencial eléctrico (menor tensión).</w:t>
+      </w:r>
+    </w:p>
+    <w:p>
+      <w:pPr>
+        <w:jc w:val="both"/>
+        <w:rPr>
+          <w:sz w:val="28"/>
+          <w:szCs w:val="28"/>
+          <w:lang w:val="es-ES"/>
+        </w:rPr>
+      </w:pPr>
+      <w:r>
+        <w:rPr>
+          <w:sz w:val="28"/>
+          <w:szCs w:val="28"/>
+          <w:lang w:val="es-ES"/>
+        </w:rPr>
+        <w:t>La corriente eléctrica se puede comparar con el flujo de agua en una tubería: la cantidad de agua que fluye a través de la tubería se relaciona con la corriente eléctrica en un circuito.</w:t>
+      </w:r>
+    </w:p>
+    <w:p>
+      <w:pPr>
+        <w:jc w:val="both"/>
+        <w:rPr>
+          <w:sz w:val="28"/>
+          <w:szCs w:val="28"/>
+          <w:lang w:val="es-ES"/>
+        </w:rPr>
+      </w:pPr>
+      <w:r>
+        <w:rPr>
+          <w:sz w:val="28"/>
+          <w:szCs w:val="28"/>
+          <w:lang w:val="es-ES"/>
+        </w:rPr>
+        <w:t>En resumen, la tensión eléctrica (voltaje) impulsa la corriente eléctrica (amperios) a través de un circuito. La tensión crea una diferencia de potencial que "empuja" a los electrones a moverse, y la corriente representa la cantidad de electrones que fluyen por unidad de tiempo. Ambos son conceptos esenciales en la electrónica y la electricidad, y están relacionados por la Ley de Ohm (V = I * R), que describe cómo la tensión, la corriente y la resistencia se relacionan en un circuito eléctrico.</w:t>
+      </w:r>
+    </w:p>
+    <w:p>
+      <w:pPr>
+        <w:jc w:val="both"/>
+        <w:rPr>
+          <w:sz w:val="28"/>
+          <w:szCs w:val="28"/>
+          <w:lang w:val="es-ES"/>
+        </w:rPr>
+      </w:pPr>
+      <w:r>
+        <w:rPr>
+          <w:sz w:val="28"/>
+          <w:szCs w:val="28"/>
+          <w:lang w:val="es-ES"/>
+        </w:rPr>
+        <w:t>La Ley de Ohm es un principio fundamental en la electrónica que describe la relación entre la corriente eléctrica (I), la resistencia eléctrica (R) y la tensión eléctrica (V) en un circuito. Esta ley se expresa matemáti</w:t>
+      </w:r>
+      <w:r>
+        <w:rPr>
+          <w:sz w:val="28"/>
+          <w:szCs w:val="28"/>
+          <w:lang w:val="es-ES"/>
+        </w:rPr>
+        <w:t>camente de la siguiente manera:</w:t>
+      </w:r>
+    </w:p>
+    <w:p>
+      <w:pPr>
+        <w:jc w:val="both"/>
+        <w:rPr>
+          <w:sz w:val="28"/>
+          <w:szCs w:val="28"/>
+          <w:lang w:val="es-ES"/>
+        </w:rPr>
+      </w:pPr>
+      <w:r>
+        <w:rPr>
+          <w:sz w:val="28"/>
+          <w:szCs w:val="28"/>
+          <w:lang w:val="es-ES"/>
+        </w:rPr>
+        <w:t>V = I * R</w:t>
+      </w:r>
+    </w:p>
+    <w:p>
+      <w:pPr>
+        <w:jc w:val="both"/>
+        <w:rPr>
+          <w:sz w:val="28"/>
+          <w:szCs w:val="28"/>
+          <w:lang w:val="es-ES"/>
+        </w:rPr>
+      </w:pPr>
+      <w:r>
+        <w:rPr>
+          <w:sz w:val="28"/>
+          <w:szCs w:val="28"/>
+          <w:lang w:val="es-ES"/>
+        </w:rPr>
+        <w:t>Donde:</w:t>
+      </w:r>
+    </w:p>
+    <w:p>
+      <w:pPr>
+        <w:jc w:val="both"/>
+        <w:rPr>
+          <w:sz w:val="28"/>
+          <w:szCs w:val="28"/>
+          <w:lang w:val="es-ES"/>
+        </w:rPr>
+      </w:pPr>
+      <w:r>
+        <w:rPr>
+          <w:sz w:val="28"/>
+          <w:szCs w:val="28"/>
+          <w:lang w:val="es-ES"/>
+        </w:rPr>
+        <w:t>V es la tensión eléctrica en voltios (V).</w:t>
+      </w:r>
+    </w:p>
+    <w:p>
+      <w:pPr>
+        <w:jc w:val="both"/>
+        <w:rPr>
+          <w:sz w:val="28"/>
+          <w:szCs w:val="28"/>
+          <w:lang w:val="es-ES"/>
+        </w:rPr>
+      </w:pPr>
+      <w:r>
+        <w:rPr>
+          <w:sz w:val="28"/>
+          <w:szCs w:val="28"/>
+          <w:lang w:val="es-ES"/>
+        </w:rPr>
+        <w:t>I es la corriente eléctrica en amperios (A).</w:t>
+      </w:r>
+    </w:p>
+    <w:p>
+      <w:pPr>
+        <w:jc w:val="both"/>
+        <w:rPr>
+          <w:sz w:val="28"/>
+          <w:szCs w:val="28"/>
+          <w:lang w:val="es-ES"/>
+        </w:rPr>
+      </w:pPr>
+      <w:r>
+        <w:rPr>
+          <w:sz w:val="28"/>
+          <w:szCs w:val="28"/>
+          <w:lang w:val="es-ES"/>
+        </w:rPr>
+        <w:t>R es la resistencia eléctrica en ohmios (Ω).</w:t>
+      </w:r>
+    </w:p>
+    <w:p>
+      <w:pPr>
+        <w:jc w:val="both"/>
+        <w:rPr>
+          <w:sz w:val="28"/>
+          <w:szCs w:val="28"/>
+          <w:lang w:val="es-ES"/>
+        </w:rPr>
+      </w:pPr>
+      <w:r>
+        <w:rPr>
+          <w:sz w:val="28"/>
+          <w:szCs w:val="28"/>
+          <w:lang w:val="es-ES"/>
+        </w:rPr>
+        <w:t xml:space="preserve">La Ley de Ohm establece que la corriente en un circuito (I) es directamente proporcional a la tensión (V) </w:t>
+      </w:r>
+      <w:proofErr w:type="spellStart"/>
+      <w:r>
+        <w:rPr>
+          <w:sz w:val="28"/>
+          <w:szCs w:val="28"/>
+          <w:lang w:val="es-ES"/>
+        </w:rPr>
+        <w:t>y</w:t>
+      </w:r>
+      <w:proofErr w:type="spellEnd"/>
+      <w:r>
+        <w:rPr>
+          <w:sz w:val="28"/>
+          <w:szCs w:val="28"/>
+          <w:lang w:val="es-ES"/>
+        </w:rPr>
+        <w:t xml:space="preserve"> inversamente proporcional a la resistencia (R). En otras palabras, si aumentas la tensión, la corriente aumentará, siempre que la resistencia se mantenga constante. Del mismo modo, si aumentas la resistencia, la corriente disminuirá, siempre que la</w:t>
+      </w:r>
+      <w:r>
+        <w:rPr>
+          <w:sz w:val="28"/>
+          <w:szCs w:val="28"/>
+          <w:lang w:val="es-ES"/>
+        </w:rPr>
+        <w:t xml:space="preserve"> tensión se mantenga constante.</w:t>
+      </w:r>
+    </w:p>
+    <w:p>
+      <w:pPr>
+        <w:jc w:val="both"/>
+        <w:rPr>
+          <w:sz w:val="28"/>
+          <w:szCs w:val="28"/>
+          <w:lang w:val="es-ES"/>
+        </w:rPr>
+      </w:pPr>
+      <w:r>
+        <w:rPr>
+          <w:sz w:val="28"/>
+          <w:szCs w:val="28"/>
+          <w:lang w:val="es-ES"/>
+        </w:rPr>
+        <w:lastRenderedPageBreak/>
+        <w:t xml:space="preserve">Supongamos que tienes una resistencia de 220 ohmios y una fuente de alimentación de 5 voltios conectada a un LED. Quieres saber cuál será la corriente que fluye a través del </w:t>
+      </w:r>
+      <w:r>
+        <w:rPr>
+          <w:sz w:val="28"/>
+          <w:szCs w:val="28"/>
+          <w:lang w:val="es-ES"/>
+        </w:rPr>
+        <w:t>LED según la Ley de Ohm.</w:t>
+      </w:r>
+    </w:p>
+    <w:p>
+      <w:pPr>
+        <w:jc w:val="both"/>
+        <w:rPr>
+          <w:sz w:val="28"/>
+          <w:szCs w:val="28"/>
+          <w:lang w:val="es-ES"/>
+        </w:rPr>
+      </w:pPr>
+      <w:r>
+        <w:rPr>
+          <w:sz w:val="28"/>
+          <w:szCs w:val="28"/>
+          <w:lang w:val="es-ES"/>
+        </w:rPr>
+        <w:t>Utiliza</w:t>
+      </w:r>
+      <w:r>
+        <w:rPr>
+          <w:sz w:val="28"/>
+          <w:szCs w:val="28"/>
+          <w:lang w:val="es-ES"/>
+        </w:rPr>
+        <w:t>mos</w:t>
+      </w:r>
+      <w:r>
+        <w:rPr>
+          <w:sz w:val="28"/>
+          <w:szCs w:val="28"/>
+          <w:lang w:val="es-ES"/>
+        </w:rPr>
+        <w:t xml:space="preserve"> la fórmula de la Ley de Ohm:</w:t>
+      </w:r>
+    </w:p>
+    <w:p>
+      <w:pPr>
+        <w:jc w:val="both"/>
+        <w:rPr>
+          <w:sz w:val="28"/>
+          <w:szCs w:val="28"/>
+          <w:lang w:val="es-ES"/>
+        </w:rPr>
+      </w:pPr>
+    </w:p>
+    <w:p>
+      <w:pPr>
+        <w:jc w:val="both"/>
+        <w:rPr>
+          <w:sz w:val="28"/>
+          <w:szCs w:val="28"/>
+          <w:lang w:val="es-ES"/>
+        </w:rPr>
+      </w:pPr>
+      <w:r>
+        <w:rPr>
+          <w:sz w:val="28"/>
+          <w:szCs w:val="28"/>
+          <w:lang w:val="es-ES"/>
+        </w:rPr>
+        <w:t>V = 5 V (voltios) (tensión)</w:t>
+      </w:r>
+    </w:p>
+    <w:p>
+      <w:pPr>
+        <w:jc w:val="both"/>
+        <w:rPr>
+          <w:sz w:val="28"/>
+          <w:szCs w:val="28"/>
+          <w:lang w:val="es-ES"/>
+        </w:rPr>
+      </w:pPr>
+      <w:r>
+        <w:rPr>
+          <w:sz w:val="28"/>
+          <w:szCs w:val="28"/>
+          <w:lang w:val="es-ES"/>
+        </w:rPr>
+        <w:t>R = 220 Ω (ohmios) (resistencia)</w:t>
+      </w:r>
+    </w:p>
+    <w:p>
+      <w:pPr>
+        <w:jc w:val="both"/>
+        <w:rPr>
+          <w:sz w:val="28"/>
+          <w:szCs w:val="28"/>
+          <w:lang w:val="es-ES"/>
+        </w:rPr>
+      </w:pPr>
+    </w:p>
+    <w:p>
+      <w:pPr>
+        <w:jc w:val="both"/>
+        <w:rPr>
+          <w:sz w:val="28"/>
+          <w:szCs w:val="28"/>
+          <w:lang w:val="es-ES"/>
+        </w:rPr>
+      </w:pPr>
+      <w:proofErr w:type="spellStart"/>
+      <w:r>
+        <w:rPr>
+          <w:sz w:val="28"/>
+          <w:szCs w:val="28"/>
+          <w:lang w:val="es-ES"/>
+        </w:rPr>
+        <w:t>Sustituímos</w:t>
+      </w:r>
+      <w:proofErr w:type="spellEnd"/>
+      <w:r>
+        <w:rPr>
+          <w:sz w:val="28"/>
+          <w:szCs w:val="28"/>
+          <w:lang w:val="es-ES"/>
+        </w:rPr>
+        <w:t xml:space="preserve"> los valores en la fórmula:</w:t>
+      </w:r>
+    </w:p>
+    <w:p>
+      <w:pPr>
+        <w:jc w:val="both"/>
+        <w:rPr>
+          <w:sz w:val="28"/>
+          <w:szCs w:val="28"/>
+          <w:lang w:val="es-ES"/>
+        </w:rPr>
+      </w:pPr>
+    </w:p>
+    <w:p>
+      <w:pPr>
+        <w:jc w:val="both"/>
+        <w:rPr>
+          <w:sz w:val="28"/>
+          <w:szCs w:val="28"/>
+          <w:lang w:val="es-ES"/>
+        </w:rPr>
+      </w:pPr>
+      <w:r>
+        <w:rPr>
+          <w:sz w:val="28"/>
+          <w:szCs w:val="28"/>
+          <w:lang w:val="es-ES"/>
+        </w:rPr>
+        <w:t>I = V / R</w:t>
+      </w:r>
+    </w:p>
+    <w:p>
+      <w:pPr>
+        <w:jc w:val="both"/>
+        <w:rPr>
+          <w:sz w:val="28"/>
+          <w:szCs w:val="28"/>
+          <w:lang w:val="es-ES"/>
+        </w:rPr>
+      </w:pPr>
+      <w:r>
+        <w:rPr>
+          <w:sz w:val="28"/>
+          <w:szCs w:val="28"/>
+          <w:lang w:val="es-ES"/>
+        </w:rPr>
+        <w:t>I = 5 V / 220 Ω</w:t>
+      </w:r>
+    </w:p>
+    <w:p>
+      <w:pPr>
+        <w:jc w:val="both"/>
+        <w:rPr>
+          <w:sz w:val="28"/>
+          <w:szCs w:val="28"/>
+          <w:lang w:val="es-ES"/>
+        </w:rPr>
+      </w:pPr>
+    </w:p>
+    <w:p>
+      <w:pPr>
+        <w:jc w:val="both"/>
+        <w:rPr>
+          <w:sz w:val="28"/>
+          <w:szCs w:val="28"/>
+          <w:lang w:val="es-ES"/>
+        </w:rPr>
+      </w:pPr>
+      <w:r>
+        <w:rPr>
+          <w:sz w:val="28"/>
+          <w:szCs w:val="28"/>
+          <w:lang w:val="es-ES"/>
+        </w:rPr>
+        <w:t>Realiza</w:t>
+      </w:r>
+      <w:r>
+        <w:rPr>
+          <w:sz w:val="28"/>
+          <w:szCs w:val="28"/>
+          <w:lang w:val="es-ES"/>
+        </w:rPr>
+        <w:t>mos</w:t>
+      </w:r>
+      <w:r>
+        <w:rPr>
+          <w:sz w:val="28"/>
+          <w:szCs w:val="28"/>
+          <w:lang w:val="es-ES"/>
+        </w:rPr>
+        <w:t xml:space="preserve"> el cálculo:</w:t>
+      </w:r>
+    </w:p>
+    <w:p>
+      <w:pPr>
+        <w:jc w:val="both"/>
+        <w:rPr>
+          <w:sz w:val="28"/>
+          <w:szCs w:val="28"/>
+          <w:lang w:val="es-ES"/>
+        </w:rPr>
+      </w:pPr>
+    </w:p>
+    <w:p>
+      <w:pPr>
+        <w:jc w:val="both"/>
+        <w:rPr>
+          <w:sz w:val="28"/>
+          <w:szCs w:val="28"/>
+          <w:lang w:val="es-ES"/>
+        </w:rPr>
+      </w:pPr>
+      <w:r>
+        <w:rPr>
+          <w:sz w:val="28"/>
+          <w:szCs w:val="28"/>
+          <w:lang w:val="es-ES"/>
+        </w:rPr>
+        <w:t>I = 0.0227 A (amperios)</w:t>
+      </w:r>
+    </w:p>
+    <w:p>
+      <w:pPr>
+        <w:jc w:val="both"/>
+        <w:rPr>
+          <w:sz w:val="28"/>
+          <w:szCs w:val="28"/>
+          <w:lang w:val="es-ES"/>
+        </w:rPr>
+      </w:pPr>
+    </w:p>
+    <w:p>
+      <w:pPr>
+        <w:jc w:val="both"/>
+        <w:rPr>
+          <w:sz w:val="28"/>
+          <w:szCs w:val="28"/>
+          <w:lang w:val="es-ES"/>
+        </w:rPr>
+      </w:pPr>
+      <w:r>
+        <w:rPr>
+          <w:sz w:val="28"/>
+          <w:szCs w:val="28"/>
+          <w:lang w:val="es-ES"/>
+        </w:rPr>
+        <w:t xml:space="preserve">Entonces, la corriente que fluye a través del LED es de aproximadamente 0.0227 amperios, o 22.7 </w:t>
+      </w:r>
+      <w:proofErr w:type="spellStart"/>
+      <w:r>
+        <w:rPr>
+          <w:sz w:val="28"/>
+          <w:szCs w:val="28"/>
+          <w:lang w:val="es-ES"/>
+        </w:rPr>
+        <w:t>mA.</w:t>
+      </w:r>
+      <w:proofErr w:type="spellEnd"/>
+      <w:r>
+        <w:rPr>
+          <w:sz w:val="28"/>
+          <w:szCs w:val="28"/>
+          <w:lang w:val="es-ES"/>
+        </w:rPr>
+        <w:t xml:space="preserve"> Esto significa que, con una resistencia de 220 ohmios y una tensión de 5 voltios, la corriente que pasa a través del LED será de 22.7 </w:t>
+      </w:r>
+      <w:proofErr w:type="spellStart"/>
+      <w:r>
+        <w:rPr>
+          <w:sz w:val="28"/>
+          <w:szCs w:val="28"/>
+          <w:lang w:val="es-ES"/>
+        </w:rPr>
+        <w:t>mA.</w:t>
+      </w:r>
+      <w:proofErr w:type="spellEnd"/>
+    </w:p>
+    <w:p>
+      <w:pPr>
+        <w:jc w:val="both"/>
+        <w:rPr>
+          <w:sz w:val="28"/>
+          <w:szCs w:val="28"/>
+          <w:lang w:val="es-ES"/>
+        </w:rPr>
+      </w:pPr>
+    </w:p>
+    <w:p>
+      <w:pPr>
+        <w:jc w:val="both"/>
+        <w:rPr>
+          <w:sz w:val="28"/>
+          <w:szCs w:val="28"/>
+          <w:lang w:val="es-ES"/>
+        </w:rPr>
+      </w:pPr>
+      <w:r>
+        <w:rPr>
+          <w:sz w:val="28"/>
+          <w:szCs w:val="28"/>
+          <w:lang w:val="es-ES"/>
+        </w:rPr>
+        <w:t xml:space="preserve">La Ley de Ohm es esencial para entender y diseñar circuitos electrónicos, incluidos los proyectos con </w:t>
+      </w:r>
+      <w:proofErr w:type="spellStart"/>
+      <w:r>
+        <w:rPr>
+          <w:sz w:val="28"/>
+          <w:szCs w:val="28"/>
+          <w:lang w:val="es-ES"/>
+        </w:rPr>
+        <w:t>Arduino</w:t>
+      </w:r>
+      <w:proofErr w:type="spellEnd"/>
+      <w:r>
+        <w:rPr>
+          <w:sz w:val="28"/>
+          <w:szCs w:val="28"/>
+          <w:lang w:val="es-ES"/>
+        </w:rPr>
+        <w:t>, ya que te permite calcular y controlar la corriente en función de la tensión y la resistencia.</w:t>
+      </w:r>
+    </w:p>
+    <w:p>
+      <w:pPr>
+        <w:jc w:val="both"/>
+        <w:rPr>
+          <w:sz w:val="28"/>
+          <w:szCs w:val="28"/>
+          <w:lang w:val="es-ES"/>
+        </w:rPr>
+      </w:pPr>
+    </w:p>
+    <w:p>
+      <w:pPr>
+        <w:jc w:val="both"/>
+        <w:rPr>
+          <w:sz w:val="28"/>
+          <w:szCs w:val="28"/>
+          <w:lang w:val="es-ES"/>
+        </w:rPr>
+      </w:pPr>
+      <w:r>
+        <w:rPr>
+          <w:sz w:val="28"/>
+          <w:szCs w:val="28"/>
+          <w:lang w:val="es-ES"/>
+        </w:rPr>
+        <w:t xml:space="preserve">El consumo de corriente de un LED para </w:t>
+      </w:r>
+      <w:proofErr w:type="spellStart"/>
+      <w:r>
+        <w:rPr>
+          <w:sz w:val="28"/>
+          <w:szCs w:val="28"/>
+          <w:lang w:val="es-ES"/>
+        </w:rPr>
+        <w:t>Arduino</w:t>
+      </w:r>
+      <w:proofErr w:type="spellEnd"/>
+      <w:r>
+        <w:rPr>
+          <w:sz w:val="28"/>
+          <w:szCs w:val="28"/>
+          <w:lang w:val="es-ES"/>
+        </w:rPr>
+        <w:t xml:space="preserve"> generalmente depende del tipo de LED y del voltaje al que se lo estás alimentando. Los </w:t>
+      </w:r>
+      <w:proofErr w:type="spellStart"/>
+      <w:r>
+        <w:rPr>
+          <w:sz w:val="28"/>
+          <w:szCs w:val="28"/>
+          <w:lang w:val="es-ES"/>
+        </w:rPr>
+        <w:t>LEDs</w:t>
+      </w:r>
+      <w:proofErr w:type="spellEnd"/>
+      <w:r>
+        <w:rPr>
+          <w:sz w:val="28"/>
+          <w:szCs w:val="28"/>
+          <w:lang w:val="es-ES"/>
+        </w:rPr>
+        <w:t xml:space="preserve"> típicos utilizados con </w:t>
+      </w:r>
+      <w:proofErr w:type="spellStart"/>
+      <w:r>
+        <w:rPr>
+          <w:sz w:val="28"/>
+          <w:szCs w:val="28"/>
+          <w:lang w:val="es-ES"/>
+        </w:rPr>
+        <w:t>Arduino</w:t>
+      </w:r>
+      <w:proofErr w:type="spellEnd"/>
+      <w:r>
+        <w:rPr>
+          <w:sz w:val="28"/>
+          <w:szCs w:val="28"/>
+          <w:lang w:val="es-ES"/>
+        </w:rPr>
+        <w:t xml:space="preserve"> son diodos emisores de luz (</w:t>
+      </w:r>
+      <w:proofErr w:type="spellStart"/>
+      <w:r>
+        <w:rPr>
+          <w:sz w:val="28"/>
+          <w:szCs w:val="28"/>
+          <w:lang w:val="es-ES"/>
+        </w:rPr>
+        <w:t>LEDs</w:t>
+      </w:r>
+      <w:proofErr w:type="spellEnd"/>
+      <w:r>
+        <w:rPr>
+          <w:sz w:val="28"/>
+          <w:szCs w:val="28"/>
+          <w:lang w:val="es-ES"/>
+        </w:rPr>
+        <w:t>) de bajo consumo. Aquí tienes una estimación general:</w:t>
+      </w:r>
+    </w:p>
+    <w:p>
+      <w:pPr>
+        <w:jc w:val="both"/>
+        <w:rPr>
+          <w:sz w:val="28"/>
+          <w:szCs w:val="28"/>
+          <w:lang w:val="es-ES"/>
+        </w:rPr>
+      </w:pPr>
+    </w:p>
+    <w:p>
+      <w:pPr>
+        <w:jc w:val="both"/>
+        <w:rPr>
+          <w:sz w:val="28"/>
+          <w:szCs w:val="28"/>
+          <w:lang w:val="es-ES"/>
+        </w:rPr>
+      </w:pPr>
+      <w:proofErr w:type="spellStart"/>
+      <w:r>
+        <w:rPr>
+          <w:sz w:val="28"/>
+          <w:szCs w:val="28"/>
+          <w:lang w:val="es-ES"/>
+        </w:rPr>
+        <w:t>LEDs</w:t>
+      </w:r>
+      <w:proofErr w:type="spellEnd"/>
+      <w:r>
+        <w:rPr>
+          <w:sz w:val="28"/>
+          <w:szCs w:val="28"/>
+          <w:lang w:val="es-ES"/>
+        </w:rPr>
+        <w:t xml:space="preserve"> estándar (</w:t>
+      </w:r>
+      <w:proofErr w:type="spellStart"/>
+      <w:r>
+        <w:rPr>
+          <w:sz w:val="28"/>
+          <w:szCs w:val="28"/>
+          <w:lang w:val="es-ES"/>
+        </w:rPr>
+        <w:t>LEDs</w:t>
+      </w:r>
+      <w:proofErr w:type="spellEnd"/>
+      <w:r>
+        <w:rPr>
+          <w:sz w:val="28"/>
+          <w:szCs w:val="28"/>
+          <w:lang w:val="es-ES"/>
+        </w:rPr>
+        <w:t xml:space="preserve"> de bajo consumo):</w:t>
+      </w:r>
+    </w:p>
+    <w:p>
+      <w:pPr>
+        <w:jc w:val="both"/>
+        <w:rPr>
+          <w:sz w:val="28"/>
+          <w:szCs w:val="28"/>
+          <w:lang w:val="es-ES"/>
+        </w:rPr>
+      </w:pPr>
+    </w:p>
+    <w:p>
+      <w:pPr>
+        <w:jc w:val="both"/>
+        <w:rPr>
+          <w:sz w:val="28"/>
+          <w:szCs w:val="28"/>
+          <w:lang w:val="es-ES"/>
+        </w:rPr>
+      </w:pPr>
+      <w:r>
+        <w:rPr>
+          <w:sz w:val="28"/>
+          <w:szCs w:val="28"/>
+          <w:lang w:val="es-ES"/>
+        </w:rPr>
+        <w:lastRenderedPageBreak/>
+        <w:t xml:space="preserve">Los </w:t>
+      </w:r>
+      <w:proofErr w:type="spellStart"/>
+      <w:r>
+        <w:rPr>
+          <w:sz w:val="28"/>
+          <w:szCs w:val="28"/>
+          <w:lang w:val="es-ES"/>
+        </w:rPr>
+        <w:t>LEDs</w:t>
+      </w:r>
+      <w:proofErr w:type="spellEnd"/>
+      <w:r>
+        <w:rPr>
+          <w:sz w:val="28"/>
+          <w:szCs w:val="28"/>
+          <w:lang w:val="es-ES"/>
+        </w:rPr>
+        <w:t xml:space="preserve"> comunes que se utilizan con </w:t>
+      </w:r>
+      <w:proofErr w:type="spellStart"/>
+      <w:r>
+        <w:rPr>
+          <w:sz w:val="28"/>
+          <w:szCs w:val="28"/>
+          <w:lang w:val="es-ES"/>
+        </w:rPr>
+        <w:t>Arduino</w:t>
+      </w:r>
+      <w:proofErr w:type="spellEnd"/>
+      <w:r>
+        <w:rPr>
+          <w:sz w:val="28"/>
+          <w:szCs w:val="28"/>
+          <w:lang w:val="es-ES"/>
+        </w:rPr>
+        <w:t xml:space="preserve"> suelen requerir entre 5 y 20 </w:t>
+      </w:r>
+      <w:proofErr w:type="spellStart"/>
+      <w:r>
+        <w:rPr>
+          <w:sz w:val="28"/>
+          <w:szCs w:val="28"/>
+          <w:lang w:val="es-ES"/>
+        </w:rPr>
+        <w:t>mA</w:t>
+      </w:r>
+      <w:proofErr w:type="spellEnd"/>
+      <w:r>
+        <w:rPr>
+          <w:sz w:val="28"/>
+          <w:szCs w:val="28"/>
+          <w:lang w:val="es-ES"/>
+        </w:rPr>
+        <w:t xml:space="preserve"> (</w:t>
+      </w:r>
+      <w:proofErr w:type="spellStart"/>
+      <w:r>
+        <w:rPr>
+          <w:sz w:val="28"/>
+          <w:szCs w:val="28"/>
+          <w:lang w:val="es-ES"/>
+        </w:rPr>
+        <w:t>milamperios</w:t>
+      </w:r>
+      <w:proofErr w:type="spellEnd"/>
+      <w:r>
+        <w:rPr>
+          <w:sz w:val="28"/>
+          <w:szCs w:val="28"/>
+          <w:lang w:val="es-ES"/>
+        </w:rPr>
+        <w:t>) de corriente.</w:t>
+      </w:r>
+    </w:p>
+    <w:p>
+      <w:pPr>
+        <w:jc w:val="both"/>
+        <w:rPr>
+          <w:sz w:val="28"/>
+          <w:szCs w:val="28"/>
+          <w:lang w:val="es-ES"/>
+        </w:rPr>
+      </w:pPr>
+      <w:r>
+        <w:rPr>
+          <w:sz w:val="28"/>
+          <w:szCs w:val="28"/>
+          <w:lang w:val="es-ES"/>
+        </w:rPr>
+        <w:t xml:space="preserve">A menudo, los </w:t>
+      </w:r>
+      <w:proofErr w:type="spellStart"/>
+      <w:r>
+        <w:rPr>
+          <w:sz w:val="28"/>
+          <w:szCs w:val="28"/>
+          <w:lang w:val="es-ES"/>
+        </w:rPr>
+        <w:t>LEDs</w:t>
+      </w:r>
+      <w:proofErr w:type="spellEnd"/>
+      <w:r>
+        <w:rPr>
+          <w:sz w:val="28"/>
+          <w:szCs w:val="28"/>
+          <w:lang w:val="es-ES"/>
+        </w:rPr>
+        <w:t xml:space="preserve"> rojos y verdes requieren menos corriente, alrededor de 5-10 </w:t>
+      </w:r>
+      <w:proofErr w:type="spellStart"/>
+      <w:r>
+        <w:rPr>
+          <w:sz w:val="28"/>
+          <w:szCs w:val="28"/>
+          <w:lang w:val="es-ES"/>
+        </w:rPr>
+        <w:t>mA</w:t>
+      </w:r>
+      <w:proofErr w:type="spellEnd"/>
+      <w:r>
+        <w:rPr>
+          <w:sz w:val="28"/>
+          <w:szCs w:val="28"/>
+          <w:lang w:val="es-ES"/>
+        </w:rPr>
+        <w:t xml:space="preserve">, mientras que los </w:t>
+      </w:r>
+      <w:proofErr w:type="spellStart"/>
+      <w:r>
+        <w:rPr>
+          <w:sz w:val="28"/>
+          <w:szCs w:val="28"/>
+          <w:lang w:val="es-ES"/>
+        </w:rPr>
+        <w:t>LEDs</w:t>
+      </w:r>
+      <w:proofErr w:type="spellEnd"/>
+      <w:r>
+        <w:rPr>
+          <w:sz w:val="28"/>
+          <w:szCs w:val="28"/>
+          <w:lang w:val="es-ES"/>
+        </w:rPr>
+        <w:t xml:space="preserve"> azules y blancos pueden requerir un poco más, alrededor de 10-20 </w:t>
+      </w:r>
+      <w:proofErr w:type="spellStart"/>
+      <w:r>
+        <w:rPr>
+          <w:sz w:val="28"/>
+          <w:szCs w:val="28"/>
+          <w:lang w:val="es-ES"/>
+        </w:rPr>
+        <w:t>mA.</w:t>
+      </w:r>
+      <w:proofErr w:type="spellEnd"/>
+    </w:p>
+    <w:p>
+      <w:pPr>
+        <w:jc w:val="both"/>
+        <w:rPr>
+          <w:sz w:val="28"/>
+          <w:szCs w:val="28"/>
+          <w:lang w:val="es-ES"/>
+        </w:rPr>
+      </w:pPr>
+      <w:proofErr w:type="spellStart"/>
+      <w:r>
+        <w:rPr>
+          <w:sz w:val="28"/>
+          <w:szCs w:val="28"/>
+          <w:lang w:val="es-ES"/>
+        </w:rPr>
+        <w:t>LEDs</w:t>
+      </w:r>
+      <w:proofErr w:type="spellEnd"/>
+      <w:r>
+        <w:rPr>
+          <w:sz w:val="28"/>
+          <w:szCs w:val="28"/>
+          <w:lang w:val="es-ES"/>
+        </w:rPr>
+        <w:t xml:space="preserve"> de alto brillo o </w:t>
+      </w:r>
+      <w:proofErr w:type="spellStart"/>
+      <w:r>
+        <w:rPr>
+          <w:sz w:val="28"/>
+          <w:szCs w:val="28"/>
+          <w:lang w:val="es-ES"/>
+        </w:rPr>
+        <w:t>LEDs</w:t>
+      </w:r>
+      <w:proofErr w:type="spellEnd"/>
+      <w:r>
+        <w:rPr>
+          <w:sz w:val="28"/>
+          <w:szCs w:val="28"/>
+          <w:lang w:val="es-ES"/>
+        </w:rPr>
+        <w:t xml:space="preserve"> especiales:</w:t>
+      </w:r>
+    </w:p>
+    <w:p>
+      <w:pPr>
+        <w:jc w:val="both"/>
+        <w:rPr>
+          <w:sz w:val="28"/>
+          <w:szCs w:val="28"/>
+          <w:lang w:val="es-ES"/>
+        </w:rPr>
+      </w:pPr>
+    </w:p>
+    <w:p>
+      <w:pPr>
+        <w:jc w:val="both"/>
+        <w:rPr>
+          <w:sz w:val="28"/>
+          <w:szCs w:val="28"/>
+          <w:lang w:val="es-ES"/>
+        </w:rPr>
+      </w:pPr>
+      <w:r>
+        <w:rPr>
+          <w:sz w:val="28"/>
+          <w:szCs w:val="28"/>
+          <w:lang w:val="es-ES"/>
+        </w:rPr>
+        <w:t xml:space="preserve">Algunos </w:t>
+      </w:r>
+      <w:proofErr w:type="spellStart"/>
+      <w:r>
+        <w:rPr>
+          <w:sz w:val="28"/>
+          <w:szCs w:val="28"/>
+          <w:lang w:val="es-ES"/>
+        </w:rPr>
+        <w:t>LEDs</w:t>
+      </w:r>
+      <w:proofErr w:type="spellEnd"/>
+      <w:r>
+        <w:rPr>
+          <w:sz w:val="28"/>
+          <w:szCs w:val="28"/>
+          <w:lang w:val="es-ES"/>
+        </w:rPr>
+        <w:t xml:space="preserve"> de alto brillo o </w:t>
+      </w:r>
+      <w:proofErr w:type="spellStart"/>
+      <w:r>
+        <w:rPr>
+          <w:sz w:val="28"/>
+          <w:szCs w:val="28"/>
+          <w:lang w:val="es-ES"/>
+        </w:rPr>
+        <w:t>LEDs</w:t>
+      </w:r>
+      <w:proofErr w:type="spellEnd"/>
+      <w:r>
+        <w:rPr>
+          <w:sz w:val="28"/>
+          <w:szCs w:val="28"/>
+          <w:lang w:val="es-ES"/>
+        </w:rPr>
+        <w:t xml:space="preserve"> especiales pueden requerir una corriente más alta, a menudo entre 20 y 30 </w:t>
+      </w:r>
+      <w:proofErr w:type="spellStart"/>
+      <w:r>
+        <w:rPr>
+          <w:sz w:val="28"/>
+          <w:szCs w:val="28"/>
+          <w:lang w:val="es-ES"/>
+        </w:rPr>
+        <w:t>mA</w:t>
+      </w:r>
+      <w:proofErr w:type="spellEnd"/>
+      <w:r>
+        <w:rPr>
+          <w:sz w:val="28"/>
+          <w:szCs w:val="28"/>
+          <w:lang w:val="es-ES"/>
+        </w:rPr>
+        <w:t xml:space="preserve"> o incluso más.</w:t>
+      </w:r>
+    </w:p>
+    <w:p>
+      <w:pPr>
+        <w:jc w:val="both"/>
+        <w:rPr>
+          <w:sz w:val="28"/>
+          <w:szCs w:val="28"/>
+          <w:lang w:val="es-ES"/>
+        </w:rPr>
+      </w:pPr>
+      <w:r>
+        <w:rPr>
+          <w:sz w:val="28"/>
+          <w:szCs w:val="28"/>
+          <w:lang w:val="es-ES"/>
+        </w:rPr>
+        <w:t xml:space="preserve">Siempre es recomendable verificar las especificaciones del LED en el </w:t>
+      </w:r>
+      <w:proofErr w:type="spellStart"/>
+      <w:r>
+        <w:rPr>
+          <w:sz w:val="28"/>
+          <w:szCs w:val="28"/>
+          <w:lang w:val="es-ES"/>
+        </w:rPr>
+        <w:t>datasheet</w:t>
+      </w:r>
+      <w:proofErr w:type="spellEnd"/>
+      <w:r>
+        <w:rPr>
+          <w:sz w:val="28"/>
+          <w:szCs w:val="28"/>
+          <w:lang w:val="es-ES"/>
+        </w:rPr>
+        <w:t xml:space="preserve"> o la hoja de datos del fabricante para conocer su corriente de funcionamiento exacta.</w:t>
+      </w:r>
+    </w:p>
+    <w:p>
+      <w:pPr>
+        <w:jc w:val="both"/>
+        <w:rPr>
+          <w:sz w:val="28"/>
+          <w:szCs w:val="28"/>
+          <w:lang w:val="es-ES"/>
+        </w:rPr>
+      </w:pPr>
+      <w:r>
+        <w:rPr>
+          <w:sz w:val="28"/>
+          <w:szCs w:val="28"/>
+          <w:lang w:val="es-ES"/>
+        </w:rPr>
+        <w:t xml:space="preserve">Cuando conectas un LED a </w:t>
+      </w:r>
+      <w:proofErr w:type="spellStart"/>
+      <w:r>
+        <w:rPr>
+          <w:sz w:val="28"/>
+          <w:szCs w:val="28"/>
+          <w:lang w:val="es-ES"/>
+        </w:rPr>
+        <w:t>Arduino</w:t>
+      </w:r>
+      <w:proofErr w:type="spellEnd"/>
+      <w:r>
+        <w:rPr>
+          <w:sz w:val="28"/>
+          <w:szCs w:val="28"/>
+          <w:lang w:val="es-ES"/>
+        </w:rPr>
+        <w:t>, debes utilizar una resistencia en serie para limitar la corriente y proteger el LED. La elección de la resistencia depende del voltaje de alimentación de tu circuito y de la corriente nominal del LED. Puedes utilizar la Ley de Ohm (V = I * R) para calcular el valor de la resistencia necesaria, donde V es la tensión de alimentación, I es la corriente deseada y R es la resistencia.</w:t>
+      </w:r>
+    </w:p>
+    <w:p>
+      <w:pPr>
+        <w:jc w:val="both"/>
+        <w:rPr>
+          <w:sz w:val="28"/>
+          <w:szCs w:val="28"/>
+          <w:lang w:val="es-ES"/>
+        </w:rPr>
+      </w:pPr>
+    </w:p>
+    <w:p>
+      <w:pPr>
+        <w:jc w:val="both"/>
+        <w:rPr>
+          <w:sz w:val="28"/>
+          <w:szCs w:val="28"/>
+          <w:lang w:val="es-ES"/>
+        </w:rPr>
+      </w:pPr>
+      <w:r>
+        <w:rPr>
+          <w:sz w:val="28"/>
+          <w:szCs w:val="28"/>
+          <w:lang w:val="es-ES"/>
+        </w:rPr>
+        <w:t xml:space="preserve">Por ejemplo, si estás utilizando un LED con una corriente nominal de 10 </w:t>
+      </w:r>
+      <w:proofErr w:type="spellStart"/>
+      <w:r>
+        <w:rPr>
+          <w:sz w:val="28"/>
+          <w:szCs w:val="28"/>
+          <w:lang w:val="es-ES"/>
+        </w:rPr>
+        <w:t>mA</w:t>
+      </w:r>
+      <w:proofErr w:type="spellEnd"/>
+      <w:r>
+        <w:rPr>
+          <w:sz w:val="28"/>
+          <w:szCs w:val="28"/>
+          <w:lang w:val="es-ES"/>
+        </w:rPr>
+        <w:t xml:space="preserve"> y estás alimentando tu circuito con 5 V, puedes calcular la resistencia necesaria de la siguiente manera:</w:t>
+      </w:r>
+    </w:p>
+    <w:p>
+      <w:pPr>
+        <w:jc w:val="both"/>
+        <w:rPr>
+          <w:sz w:val="28"/>
+          <w:szCs w:val="28"/>
+          <w:lang w:val="es-ES"/>
+        </w:rPr>
+      </w:pPr>
+    </w:p>
+    <w:p>
+      <w:pPr>
+        <w:jc w:val="both"/>
+        <w:rPr>
+          <w:sz w:val="28"/>
+          <w:szCs w:val="28"/>
+        </w:rPr>
+      </w:pPr>
+      <w:r>
+        <w:rPr>
+          <w:sz w:val="28"/>
+          <w:szCs w:val="28"/>
+        </w:rPr>
+        <w:t>R = (V - V_LED) / I</w:t>
+      </w:r>
+    </w:p>
+    <w:p>
+      <w:pPr>
+        <w:jc w:val="both"/>
+        <w:rPr>
+          <w:sz w:val="28"/>
+          <w:szCs w:val="28"/>
+        </w:rPr>
+      </w:pPr>
+      <w:r>
+        <w:rPr>
+          <w:sz w:val="28"/>
+          <w:szCs w:val="28"/>
+        </w:rPr>
+        <w:t xml:space="preserve">R = (5 V - 2 V) / 0.01 A = 300 </w:t>
+      </w:r>
+      <w:proofErr w:type="spellStart"/>
+      <w:r>
+        <w:rPr>
+          <w:sz w:val="28"/>
+          <w:szCs w:val="28"/>
+        </w:rPr>
+        <w:t>ohmios</w:t>
+      </w:r>
+      <w:proofErr w:type="spellEnd"/>
+    </w:p>
+    <w:p>
+      <w:pPr>
+        <w:jc w:val="both"/>
+        <w:rPr>
+          <w:sz w:val="28"/>
+          <w:szCs w:val="28"/>
+        </w:rPr>
+      </w:pPr>
+    </w:p>
+    <w:p>
+      <w:pPr>
+        <w:jc w:val="both"/>
+        <w:rPr>
+          <w:sz w:val="28"/>
+          <w:szCs w:val="28"/>
+          <w:lang w:val="es-ES"/>
+        </w:rPr>
+      </w:pPr>
+      <w:r>
+        <w:rPr>
+          <w:sz w:val="28"/>
+          <w:szCs w:val="28"/>
+          <w:lang w:val="es-ES"/>
+        </w:rPr>
+        <w:t xml:space="preserve">En este caso, necesitarías una resistencia de 300 ohmios en serie con el LED para limitar la corriente a 10 </w:t>
+      </w:r>
+      <w:proofErr w:type="spellStart"/>
+      <w:r>
+        <w:rPr>
+          <w:sz w:val="28"/>
+          <w:szCs w:val="28"/>
+          <w:lang w:val="es-ES"/>
+        </w:rPr>
+        <w:t>mA</w:t>
+      </w:r>
+      <w:proofErr w:type="spellEnd"/>
+      <w:r>
+        <w:rPr>
+          <w:sz w:val="28"/>
+          <w:szCs w:val="28"/>
+          <w:lang w:val="es-ES"/>
+        </w:rPr>
+        <w:t xml:space="preserve"> cuando se alimenta con 5 V. Ten en cuenta que los valores específicos pueden variar según el LED, por lo que siempre es importante verificar las especificaciones del LED que estás utilizando.</w:t>
       </w:r>
     </w:p>
     <w:p>
@@ -7008,16 +8422,16 @@
         </w:rPr>
         <w:t xml:space="preserve">Ahora, se hace el mismo </w:t>
       </w:r>
-      <w:proofErr w:type="gramStart"/>
-      <w:r>
-        <w:rPr>
-          <w:sz w:val="28"/>
-          <w:szCs w:val="28"/>
-          <w:lang w:val="es-ES"/>
-        </w:rPr>
-        <w:t>circuito</w:t>
-      </w:r>
-      <w:proofErr w:type="gramEnd"/>
+      <w:bookmarkStart w:id="0" w:name="_GoBack"/>
+      <w:bookmarkEnd w:id="0"/>
+      <w:r>
+        <w:rPr>
+          <w:sz w:val="28"/>
+          <w:szCs w:val="28"/>
+          <w:lang w:val="es-ES"/>
+        </w:rPr>
+        <w:t>circuito,</w:t>
+      </w:r>
       <w:r>
         <w:rPr>
           <w:sz w:val="28"/>
@@ -8016,6 +9430,7 @@
             <w:rStyle w:val="Hipervnculo"/>
             <w:sz w:val="28"/>
             <w:szCs w:val="28"/>
+            <w:lang w:val="es-ES"/>
           </w:rPr>
           <w:t>https://bit.ly/3INeAG9</w:t>
         </w:r>
@@ -17356,21 +18771,34 @@
         <w:rPr>
           <w:sz w:val="28"/>
           <w:szCs w:val="28"/>
-        </w:rPr>
-      </w:pPr>
+          <w:lang w:val="es-ES"/>
+        </w:rPr>
+      </w:pPr>
+      <w:proofErr w:type="spellStart"/>
       <w:proofErr w:type="gramStart"/>
       <w:r>
         <w:rPr>
           <w:sz w:val="28"/>
           <w:szCs w:val="28"/>
-        </w:rPr>
-        <w:t>delay(</w:t>
+          <w:lang w:val="es-ES"/>
+        </w:rPr>
+        <w:t>delay</w:t>
+      </w:r>
+      <w:proofErr w:type="spellEnd"/>
+      <w:r>
+        <w:rPr>
+          <w:sz w:val="28"/>
+          <w:szCs w:val="28"/>
+          <w:lang w:val="es-ES"/>
+        </w:rPr>
+        <w:t>(</w:t>
       </w:r>
       <w:proofErr w:type="gramEnd"/>
       <w:r>
         <w:rPr>
           <w:sz w:val="28"/>
           <w:szCs w:val="28"/>
+          <w:lang w:val="es-ES"/>
         </w:rPr>
         <w:t>500);</w:t>
       </w:r>
@@ -20753,13 +22181,6 @@
           <w:lang w:val="es-ES"/>
         </w:rPr>
         <w:instrText xml:space="preserve"> HYPERLINK "https://www.tinkercad.com/things/hZiV8u5Ic8Z-marcha-parada-con-arduino" </w:instrText>
-      </w:r>
-      <w:r>
-        <w:rPr>
-          <w:sz w:val="28"/>
-          <w:szCs w:val="28"/>
-          <w:lang w:val="es-ES"/>
-        </w:rPr>
       </w:r>
       <w:r>
         <w:rPr>
@@ -24766,8 +26187,6 @@
         </w:rPr>
         <w:t>ro</w:t>
       </w:r>
-      <w:bookmarkStart w:id="0" w:name="_GoBack"/>
-      <w:bookmarkEnd w:id="0"/>
       <w:r>
         <w:rPr>
           <w:sz w:val="28"/>
@@ -25339,6 +26758,7 @@
   <w:style w:type="character" w:default="1" w:styleId="Fuentedeprrafopredeter">
     <w:name w:val="Default Paragraph Font"/>
     <w:uiPriority w:val="1"/>
+    <w:semiHidden/>
     <w:unhideWhenUsed/>
   </w:style>
   <w:style w:type="table" w:default="1" w:styleId="Tablanormal">

</xml_diff>